<commit_message>
Updated the manual a bit
</commit_message>
<xml_diff>
--- a/Autograder_User_Manual.docx
+++ b/Autograder_User_Manual.docx
@@ -1540,13 +1540,7 @@
         <w:rPr>
           <w:sz w:val="24"/>
         </w:rPr>
-        <w:t>+_1_assignment_1.cfg</w:t>
-      </w:r>
-      <w:r>
-        <w:rPr>
-          <w:sz w:val="24"/>
-        </w:rPr>
-        <w:t xml:space="preserve"> – Each assignment / project has a configuration file that describes the assignment / project. Each assignment / project is comprised of a set of problems.</w:t>
+        <w:t>+_1_assignment_1.cfg – Each assignment / project has a configuration file that describes the assignment / project. Each assignment / project is comprised of a set of problems.</w:t>
       </w:r>
     </w:p>
     <w:p>
@@ -1560,13 +1554,7 @@
         <w:rPr>
           <w:sz w:val="24"/>
         </w:rPr>
-        <w:t>+_2_assignment_1_problems.cfg</w:t>
-      </w:r>
-      <w:r>
-        <w:rPr>
-          <w:sz w:val="24"/>
-        </w:rPr>
-        <w:t xml:space="preserve"> – The configuration file for all the problems that </w:t>
+        <w:t xml:space="preserve">+_2_assignment_1_problems.cfg – The configuration file for all the problems that </w:t>
       </w:r>
       <w:r>
         <w:rPr>
@@ -1630,8 +1618,6 @@
         </w:rPr>
         <w:t>Populate the students.csv file with the student details. Student repository URI’s should be properly recorded in this file for the system to clone / pull them and proceed with the grading.</w:t>
       </w:r>
-      <w:bookmarkStart w:id="0" w:name="_GoBack"/>
-      <w:bookmarkEnd w:id="0"/>
     </w:p>
     <w:p>
       <w:pPr>
@@ -1726,6 +1712,14 @@
         </w:rPr>
         <w:t>.</w:t>
       </w:r>
+      <w:r>
+        <w:rPr>
+          <w:sz w:val="24"/>
+        </w:rPr>
+        <w:t xml:space="preserve"> This file must have the file name +_1_&lt;assignment / project sub directory name&gt;.cfg</w:t>
+      </w:r>
+      <w:bookmarkStart w:id="0" w:name="_GoBack"/>
+      <w:bookmarkEnd w:id="0"/>
     </w:p>
     <w:p>
       <w:pPr>
@@ -1740,19 +1734,7 @@
         <w:rPr>
           <w:sz w:val="24"/>
         </w:rPr>
-        <w:t xml:space="preserve">(e.g. </w:t>
-      </w:r>
-      <w:r>
-        <w:rPr>
-          <w:sz w:val="24"/>
-        </w:rPr>
-        <w:t>.../grading_root/assignments/assignment_3</w:t>
-      </w:r>
-      <w:r>
-        <w:rPr>
-          <w:sz w:val="24"/>
-        </w:rPr>
-        <w:t>/</w:t>
+        <w:t>(e.g. .../grading_root/assignments/assignment_3/</w:t>
       </w:r>
       <w:r>
         <w:rPr>
@@ -2164,6 +2146,7 @@
     <w:lsdException w:name="HTML Sample" w:semiHidden="1" w:unhideWhenUsed="1"/>
     <w:lsdException w:name="HTML Typewriter" w:semiHidden="1" w:unhideWhenUsed="1"/>
     <w:lsdException w:name="HTML Variable" w:semiHidden="1" w:unhideWhenUsed="1"/>
+    <w:lsdException w:name="Normal Table" w:semiHidden="1" w:unhideWhenUsed="1"/>
     <w:lsdException w:name="annotation subject" w:semiHidden="1" w:unhideWhenUsed="1"/>
     <w:lsdException w:name="No List" w:semiHidden="1" w:unhideWhenUsed="1"/>
     <w:lsdException w:name="Outline List 1" w:semiHidden="1" w:unhideWhenUsed="1"/>
@@ -2210,8 +2193,10 @@
     <w:lsdException w:name="Table Subtle 2" w:semiHidden="1" w:unhideWhenUsed="1"/>
     <w:lsdException w:name="Table Web 1" w:semiHidden="1" w:unhideWhenUsed="1"/>
     <w:lsdException w:name="Table Web 2" w:semiHidden="1" w:unhideWhenUsed="1"/>
+    <w:lsdException w:name="Table Web 3" w:semiHidden="1" w:unhideWhenUsed="1"/>
     <w:lsdException w:name="Balloon Text" w:semiHidden="1" w:unhideWhenUsed="1"/>
     <w:lsdException w:name="Table Grid" w:uiPriority="39"/>
+    <w:lsdException w:name="Table Theme" w:semiHidden="1" w:unhideWhenUsed="1"/>
     <w:lsdException w:name="Placeholder Text" w:semiHidden="1"/>
     <w:lsdException w:name="No Spacing" w:uiPriority="1" w:qFormat="1"/>
     <w:lsdException w:name="Light Shading" w:uiPriority="60"/>

</xml_diff>